<commit_message>
update cv oct 2024
</commit_message>
<xml_diff>
--- a/curriculum_vitae/Do-CV.docx
+++ b/curriculum_vitae/Do-CV.docx
@@ -756,23 +756,7 @@
                 <w:sz w:val="22"/>
                 <w:szCs w:val="22"/>
               </w:rPr>
-              <w:t>Trade Policy Uncertainty and Anticipation: How Trump’s 2016 Victory Impacted American</w:t>
-            </w:r>
-            <w:r>
-              <w:rPr>
-                <w:rFonts w:ascii="Book Antiqua" w:eastAsia="Hiragino Mincho Pro W3" w:hAnsi="Book Antiqua" w:cs="Angsana New"/>
-                <w:sz w:val="22"/>
-                <w:szCs w:val="22"/>
-              </w:rPr>
-              <w:t xml:space="preserve"> </w:t>
-            </w:r>
-            <w:r>
-              <w:rPr>
-                <w:rFonts w:ascii="Book Antiqua" w:eastAsia="Hiragino Mincho Pro W3" w:hAnsi="Book Antiqua" w:cs="Angsana New"/>
-                <w:sz w:val="22"/>
-                <w:szCs w:val="22"/>
-              </w:rPr>
-              <w:t>Imports</w:t>
+              <w:t>Anticipating Tariff Changes: Did American Importers Respond to Trump's 2016 Victory?</w:t>
             </w:r>
             <w:r>
               <w:rPr>
@@ -2646,14 +2630,14 @@
         <w:tblLook w:val="04A0" w:firstRow="1" w:lastRow="0" w:firstColumn="1" w:lastColumn="0" w:noHBand="0" w:noVBand="1"/>
       </w:tblPr>
       <w:tblGrid>
-        <w:gridCol w:w="3271"/>
-        <w:gridCol w:w="3271"/>
+        <w:gridCol w:w="3272"/>
+        <w:gridCol w:w="3270"/>
         <w:gridCol w:w="3272"/>
       </w:tblGrid>
       <w:tr>
         <w:tc>
           <w:tcPr>
-            <w:tcW w:w="1666" w:type="pct"/>
+            <w:tcW w:w="1667" w:type="pct"/>
           </w:tcPr>
           <w:p>
             <w:pPr>
@@ -2931,41 +2915,41 @@
                 <w:sz w:val="22"/>
                 <w:szCs w:val="22"/>
               </w:rPr>
-              <w:t>Carl Davidson</w:t>
-            </w:r>
-          </w:p>
-          <w:p>
-            <w:pPr>
-              <w:rPr>
-                <w:rFonts w:ascii="Book Antiqua" w:eastAsia="Hiragino Mincho Pro W3" w:hAnsi="Book Antiqua" w:cs="Angsana New"/>
-                <w:sz w:val="22"/>
-                <w:szCs w:val="22"/>
-              </w:rPr>
-            </w:pPr>
-            <w:r>
-              <w:rPr>
-                <w:rFonts w:ascii="Book Antiqua" w:eastAsia="Hiragino Mincho Pro W3" w:hAnsi="Book Antiqua" w:cs="Angsana New"/>
-                <w:sz w:val="22"/>
-                <w:szCs w:val="22"/>
-              </w:rPr>
-              <w:t>Professor</w:t>
-            </w:r>
-          </w:p>
-          <w:p>
-            <w:pPr>
-              <w:rPr>
-                <w:rFonts w:ascii="Book Antiqua" w:eastAsia="Hiragino Mincho Pro W3" w:hAnsi="Book Antiqua" w:cs="Angsana New"/>
-                <w:sz w:val="22"/>
-                <w:szCs w:val="22"/>
-              </w:rPr>
-            </w:pPr>
-            <w:r>
-              <w:rPr>
-                <w:rFonts w:ascii="Book Antiqua" w:eastAsia="Hiragino Mincho Pro W3" w:hAnsi="Book Antiqua" w:cs="Angsana New"/>
-                <w:sz w:val="22"/>
-                <w:szCs w:val="22"/>
-              </w:rPr>
-              <w:t>Department of Economics</w:t>
+              <w:t>Steven J. Pierce</w:t>
+            </w:r>
+          </w:p>
+          <w:p>
+            <w:pPr>
+              <w:rPr>
+                <w:rFonts w:ascii="Book Antiqua" w:eastAsia="Hiragino Mincho Pro W3" w:hAnsi="Book Antiqua" w:cs="Angsana New"/>
+                <w:sz w:val="22"/>
+                <w:szCs w:val="22"/>
+              </w:rPr>
+            </w:pPr>
+            <w:r>
+              <w:rPr>
+                <w:rFonts w:ascii="Book Antiqua" w:eastAsia="Hiragino Mincho Pro W3" w:hAnsi="Book Antiqua" w:cs="Angsana New"/>
+                <w:sz w:val="22"/>
+                <w:szCs w:val="22"/>
+              </w:rPr>
+              <w:t>Associate Director</w:t>
+            </w:r>
+          </w:p>
+          <w:p>
+            <w:pPr>
+              <w:rPr>
+                <w:rFonts w:ascii="Book Antiqua" w:eastAsia="Hiragino Mincho Pro W3" w:hAnsi="Book Antiqua" w:cs="Angsana New"/>
+                <w:sz w:val="22"/>
+                <w:szCs w:val="22"/>
+              </w:rPr>
+            </w:pPr>
+            <w:r>
+              <w:rPr>
+                <w:rFonts w:ascii="Book Antiqua" w:eastAsia="Hiragino Mincho Pro W3" w:hAnsi="Book Antiqua" w:cs="Angsana New"/>
+                <w:sz w:val="22"/>
+                <w:szCs w:val="22"/>
+              </w:rPr>
+              <w:t>Center for Statistical Training and Consulting (CSTAT)</w:t>
             </w:r>
           </w:p>
           <w:p>
@@ -2999,24 +2983,24 @@
                 <w:sz w:val="22"/>
                 <w:szCs w:val="22"/>
               </w:rPr>
-              <w:t>davidso4@msu.edu</w:t>
-            </w:r>
-          </w:p>
-          <w:p>
-            <w:pPr>
-              <w:rPr>
-                <w:rFonts w:ascii="Book Antiqua" w:eastAsia="Hiragino Mincho Pro W3" w:hAnsi="Book Antiqua" w:cs="Angsana New"/>
-                <w:sz w:val="22"/>
-                <w:szCs w:val="22"/>
-              </w:rPr>
-            </w:pPr>
-            <w:r>
-              <w:rPr>
-                <w:rFonts w:ascii="Book Antiqua" w:eastAsia="Hiragino Mincho Pro W3" w:hAnsi="Book Antiqua" w:cs="Angsana New"/>
-                <w:sz w:val="22"/>
-                <w:szCs w:val="22"/>
-              </w:rPr>
-              <w:t>(517) 355-7756</w:t>
+              <w:t>pierces1@msu.edu</w:t>
+            </w:r>
+          </w:p>
+          <w:p>
+            <w:pPr>
+              <w:rPr>
+                <w:rFonts w:ascii="Book Antiqua" w:eastAsia="Hiragino Mincho Pro W3" w:hAnsi="Book Antiqua" w:cs="Angsana New"/>
+                <w:sz w:val="22"/>
+                <w:szCs w:val="22"/>
+              </w:rPr>
+            </w:pPr>
+            <w:r>
+              <w:rPr>
+                <w:rFonts w:ascii="Book Antiqua" w:eastAsia="Hiragino Mincho Pro W3" w:hAnsi="Book Antiqua" w:cs="Angsana New"/>
+                <w:sz w:val="22"/>
+                <w:szCs w:val="22"/>
+              </w:rPr>
+              <w:t>(517) 353-1051</w:t>
             </w:r>
           </w:p>
         </w:tc>
@@ -3024,8 +3008,17 @@
       <w:tr>
         <w:tc>
           <w:tcPr>
-            <w:tcW w:w="1666" w:type="pct"/>
+            <w:tcW w:w="1667" w:type="pct"/>
           </w:tcPr>
+          <w:p>
+            <w:pPr>
+              <w:rPr>
+                <w:rFonts w:ascii="Book Antiqua" w:eastAsia="Hiragino Mincho Pro W3" w:hAnsi="Book Antiqua" w:cs="Angsana New"/>
+                <w:sz w:val="22"/>
+                <w:szCs w:val="22"/>
+              </w:rPr>
+            </w:pPr>
+          </w:p>
           <w:p>
             <w:pPr>
               <w:rPr>
@@ -3036,9 +3029,7 @@
                 <w:szCs w:val="22"/>
               </w:rPr>
             </w:pPr>
-          </w:p>
-          <w:p>
-            <w:pPr>
+            <w:r>
               <w:rPr>
                 <w:rFonts w:ascii="Book Antiqua" w:eastAsia="Hiragino Mincho Pro W3" w:hAnsi="Book Antiqua" w:cs="Angsana New"/>
                 <w:b/>
@@ -3046,50 +3037,41 @@
                 <w:sz w:val="22"/>
                 <w:szCs w:val="22"/>
               </w:rPr>
-            </w:pPr>
-            <w:r>
-              <w:rPr>
-                <w:rFonts w:ascii="Book Antiqua" w:eastAsia="Hiragino Mincho Pro W3" w:hAnsi="Book Antiqua" w:cs="Angsana New"/>
-                <w:b/>
-                <w:bCs/>
-                <w:sz w:val="22"/>
-                <w:szCs w:val="22"/>
-              </w:rPr>
-              <w:t>Andrew Kerner</w:t>
-            </w:r>
-          </w:p>
-          <w:p>
-            <w:pPr>
-              <w:rPr>
-                <w:rFonts w:ascii="Book Antiqua" w:eastAsia="Hiragino Mincho Pro W3" w:hAnsi="Book Antiqua" w:cs="Angsana New"/>
-                <w:sz w:val="22"/>
-                <w:szCs w:val="22"/>
-              </w:rPr>
-            </w:pPr>
-            <w:r>
-              <w:rPr>
-                <w:rFonts w:ascii="Book Antiqua" w:eastAsia="Hiragino Mincho Pro W3" w:hAnsi="Book Antiqua" w:cs="Angsana New"/>
-                <w:sz w:val="22"/>
-                <w:szCs w:val="22"/>
-              </w:rPr>
-              <w:t>Assistant Professor</w:t>
-            </w:r>
-          </w:p>
-          <w:p>
-            <w:pPr>
-              <w:rPr>
-                <w:rFonts w:ascii="Book Antiqua" w:eastAsia="Hiragino Mincho Pro W3" w:hAnsi="Book Antiqua" w:cs="Angsana New"/>
-                <w:sz w:val="22"/>
-                <w:szCs w:val="22"/>
-              </w:rPr>
-            </w:pPr>
-            <w:r>
-              <w:rPr>
-                <w:rFonts w:ascii="Book Antiqua" w:eastAsia="Hiragino Mincho Pro W3" w:hAnsi="Book Antiqua" w:cs="Angsana New"/>
-                <w:sz w:val="22"/>
-                <w:szCs w:val="22"/>
-              </w:rPr>
-              <w:t>Department of Political Science</w:t>
+              <w:t>Carl Davidson</w:t>
+            </w:r>
+          </w:p>
+          <w:p>
+            <w:pPr>
+              <w:rPr>
+                <w:rFonts w:ascii="Book Antiqua" w:eastAsia="Hiragino Mincho Pro W3" w:hAnsi="Book Antiqua" w:cs="Angsana New"/>
+                <w:sz w:val="22"/>
+                <w:szCs w:val="22"/>
+              </w:rPr>
+            </w:pPr>
+            <w:r>
+              <w:rPr>
+                <w:rFonts w:ascii="Book Antiqua" w:eastAsia="Hiragino Mincho Pro W3" w:hAnsi="Book Antiqua" w:cs="Angsana New"/>
+                <w:sz w:val="22"/>
+                <w:szCs w:val="22"/>
+              </w:rPr>
+              <w:t>Professor</w:t>
+            </w:r>
+          </w:p>
+          <w:p>
+            <w:pPr>
+              <w:rPr>
+                <w:rFonts w:ascii="Book Antiqua" w:eastAsia="Hiragino Mincho Pro W3" w:hAnsi="Book Antiqua" w:cs="Angsana New"/>
+                <w:sz w:val="22"/>
+                <w:szCs w:val="22"/>
+              </w:rPr>
+            </w:pPr>
+            <w:r>
+              <w:rPr>
+                <w:rFonts w:ascii="Book Antiqua" w:eastAsia="Hiragino Mincho Pro W3" w:hAnsi="Book Antiqua" w:cs="Angsana New"/>
+                <w:sz w:val="22"/>
+                <w:szCs w:val="22"/>
+              </w:rPr>
+              <w:t>Department of Economics</w:t>
             </w:r>
           </w:p>
           <w:p>
@@ -3123,24 +3105,24 @@
                 <w:sz w:val="22"/>
                 <w:szCs w:val="22"/>
               </w:rPr>
-              <w:t>kerneran@msu.edu</w:t>
-            </w:r>
-          </w:p>
-          <w:p>
-            <w:pPr>
-              <w:rPr>
-                <w:rFonts w:ascii="Book Antiqua" w:eastAsia="Hiragino Mincho Pro W3" w:hAnsi="Book Antiqua" w:cs="Angsana New"/>
-                <w:sz w:val="22"/>
-                <w:szCs w:val="22"/>
-              </w:rPr>
-            </w:pPr>
-            <w:r>
-              <w:rPr>
-                <w:rFonts w:ascii="Book Antiqua" w:eastAsia="Hiragino Mincho Pro W3" w:hAnsi="Book Antiqua" w:cs="Angsana New"/>
-                <w:sz w:val="22"/>
-                <w:szCs w:val="22"/>
-              </w:rPr>
-              <w:t>(517) 353-7886</w:t>
+              <w:t>davidso4@msu.edu</w:t>
+            </w:r>
+          </w:p>
+          <w:p>
+            <w:pPr>
+              <w:rPr>
+                <w:rFonts w:ascii="Book Antiqua" w:eastAsia="Hiragino Mincho Pro W3" w:hAnsi="Book Antiqua" w:cs="Angsana New"/>
+                <w:sz w:val="22"/>
+                <w:szCs w:val="22"/>
+              </w:rPr>
+            </w:pPr>
+            <w:r>
+              <w:rPr>
+                <w:rFonts w:ascii="Book Antiqua" w:eastAsia="Hiragino Mincho Pro W3" w:hAnsi="Book Antiqua" w:cs="Angsana New"/>
+                <w:sz w:val="22"/>
+                <w:szCs w:val="22"/>
+              </w:rPr>
+              <w:t>(517) 355-7756</w:t>
             </w:r>
           </w:p>
         </w:tc>
@@ -3177,41 +3159,41 @@
                 <w:sz w:val="22"/>
                 <w:szCs w:val="22"/>
               </w:rPr>
-              <w:t>Steven J. Pierce</w:t>
-            </w:r>
-          </w:p>
-          <w:p>
-            <w:pPr>
-              <w:rPr>
-                <w:rFonts w:ascii="Book Antiqua" w:eastAsia="Hiragino Mincho Pro W3" w:hAnsi="Book Antiqua" w:cs="Angsana New"/>
-                <w:sz w:val="22"/>
-                <w:szCs w:val="22"/>
-              </w:rPr>
-            </w:pPr>
-            <w:r>
-              <w:rPr>
-                <w:rFonts w:ascii="Book Antiqua" w:eastAsia="Hiragino Mincho Pro W3" w:hAnsi="Book Antiqua" w:cs="Angsana New"/>
-                <w:sz w:val="22"/>
-                <w:szCs w:val="22"/>
-              </w:rPr>
-              <w:t>Associate Director</w:t>
-            </w:r>
-          </w:p>
-          <w:p>
-            <w:pPr>
-              <w:rPr>
-                <w:rFonts w:ascii="Book Antiqua" w:eastAsia="Hiragino Mincho Pro W3" w:hAnsi="Book Antiqua" w:cs="Angsana New"/>
-                <w:sz w:val="22"/>
-                <w:szCs w:val="22"/>
-              </w:rPr>
-            </w:pPr>
-            <w:r>
-              <w:rPr>
-                <w:rFonts w:ascii="Book Antiqua" w:eastAsia="Hiragino Mincho Pro W3" w:hAnsi="Book Antiqua" w:cs="Angsana New"/>
-                <w:sz w:val="22"/>
-                <w:szCs w:val="22"/>
-              </w:rPr>
-              <w:t>Center for Statistical Training and Consulting (CSTAT)</w:t>
+              <w:t>Andrew Kerner</w:t>
+            </w:r>
+          </w:p>
+          <w:p>
+            <w:pPr>
+              <w:rPr>
+                <w:rFonts w:ascii="Book Antiqua" w:eastAsia="Hiragino Mincho Pro W3" w:hAnsi="Book Antiqua" w:cs="Angsana New"/>
+                <w:sz w:val="22"/>
+                <w:szCs w:val="22"/>
+              </w:rPr>
+            </w:pPr>
+            <w:r>
+              <w:rPr>
+                <w:rFonts w:ascii="Book Antiqua" w:eastAsia="Hiragino Mincho Pro W3" w:hAnsi="Book Antiqua" w:cs="Angsana New"/>
+                <w:sz w:val="22"/>
+                <w:szCs w:val="22"/>
+              </w:rPr>
+              <w:t>Assistant Professor</w:t>
+            </w:r>
+          </w:p>
+          <w:p>
+            <w:pPr>
+              <w:rPr>
+                <w:rFonts w:ascii="Book Antiqua" w:eastAsia="Hiragino Mincho Pro W3" w:hAnsi="Book Antiqua" w:cs="Angsana New"/>
+                <w:sz w:val="22"/>
+                <w:szCs w:val="22"/>
+              </w:rPr>
+            </w:pPr>
+            <w:r>
+              <w:rPr>
+                <w:rFonts w:ascii="Book Antiqua" w:eastAsia="Hiragino Mincho Pro W3" w:hAnsi="Book Antiqua" w:cs="Angsana New"/>
+                <w:sz w:val="22"/>
+                <w:szCs w:val="22"/>
+              </w:rPr>
+              <w:t>Department of Political Science</w:t>
             </w:r>
           </w:p>
           <w:p>
@@ -3245,24 +3227,24 @@
                 <w:sz w:val="22"/>
                 <w:szCs w:val="22"/>
               </w:rPr>
-              <w:t>pierces1@msu.edu</w:t>
-            </w:r>
-          </w:p>
-          <w:p>
-            <w:pPr>
-              <w:rPr>
-                <w:rFonts w:ascii="Book Antiqua" w:eastAsia="Hiragino Mincho Pro W3" w:hAnsi="Book Antiqua" w:cs="Angsana New"/>
-                <w:sz w:val="22"/>
-                <w:szCs w:val="22"/>
-              </w:rPr>
-            </w:pPr>
-            <w:r>
-              <w:rPr>
-                <w:rFonts w:ascii="Book Antiqua" w:eastAsia="Hiragino Mincho Pro W3" w:hAnsi="Book Antiqua" w:cs="Angsana New"/>
-                <w:sz w:val="22"/>
-                <w:szCs w:val="22"/>
-              </w:rPr>
-              <w:t>(517) 353-1051</w:t>
+              <w:t>kerneran@msu.edu</w:t>
+            </w:r>
+          </w:p>
+          <w:p>
+            <w:pPr>
+              <w:rPr>
+                <w:rFonts w:ascii="Book Antiqua" w:eastAsia="Hiragino Mincho Pro W3" w:hAnsi="Book Antiqua" w:cs="Angsana New"/>
+                <w:sz w:val="22"/>
+                <w:szCs w:val="22"/>
+              </w:rPr>
+            </w:pPr>
+            <w:r>
+              <w:rPr>
+                <w:rFonts w:ascii="Book Antiqua" w:eastAsia="Hiragino Mincho Pro W3" w:hAnsi="Book Antiqua" w:cs="Angsana New"/>
+                <w:sz w:val="22"/>
+                <w:szCs w:val="22"/>
+              </w:rPr>
+              <w:t>(517) 353-7886</w:t>
             </w:r>
           </w:p>
         </w:tc>
@@ -3270,6 +3252,17 @@
           <w:tcPr>
             <w:tcW w:w="1667" w:type="pct"/>
           </w:tcPr>
+          <w:p>
+            <w:pPr>
+              <w:rPr>
+                <w:rFonts w:ascii="Book Antiqua" w:eastAsia="Hiragino Mincho Pro W3" w:hAnsi="Book Antiqua" w:cs="Angsana New"/>
+                <w:b/>
+                <w:bCs/>
+                <w:sz w:val="22"/>
+                <w:szCs w:val="22"/>
+              </w:rPr>
+            </w:pPr>
+          </w:p>
           <w:p>
             <w:pPr>
               <w:rPr>
@@ -3590,7 +3583,7 @@
         <w:sz w:val="20"/>
         <w:szCs w:val="20"/>
       </w:rPr>
-      <w:t>September</w:t>
+      <w:t>October</w:t>
     </w:r>
     <w:r>
       <w:rPr>
@@ -4108,7 +4101,6 @@
   <w:style w:type="character" w:default="1" w:styleId="DefaultParagraphFont">
     <w:name w:val="Default Paragraph Font"/>
     <w:uiPriority w:val="1"/>
-    <w:semiHidden/>
     <w:unhideWhenUsed/>
   </w:style>
   <w:style w:type="table" w:default="1" w:styleId="TableNormal">

</xml_diff>